<commit_message>
Erste Version ohne bekannte Fehler
</commit_message>
<xml_diff>
--- a/test.docx
+++ b/test.docx
@@ -8,13 +8,12 @@
       </w:r>
     </w:p>
     <w:p>
-      <w:r>
-        <w:rPr/>
-      </w:r>
+      <w:r/>
+      <w:r/>
     </w:p>
     <w:p>
+      <w:r/>
       <w:r>
-        <w:rPr/>
         <w:t>BAR</w:t>
       </w:r>
     </w:p>

</xml_diff>